<commit_message>
Added detailed document for security and privacy
</commit_message>
<xml_diff>
--- a/FaceGuard - Security and Privacy.docx
+++ b/FaceGuard - Security and Privacy.docx
@@ -35,117 +35,19 @@
         <w:rPr>
           <w:rFonts w:eastAsiaTheme="minorHAnsi"/>
         </w:rPr>
-        <w:t>Security Measures</w:t>
-      </w:r>
-    </w:p>
-    <w:p>
-      <w:pPr>
-        <w:pStyle w:val="ListParagraph"/>
-        <w:numPr>
-          <w:ilvl w:val="0"/>
-          <w:numId w:val="3"/>
-        </w:numPr>
-      </w:pPr>
-      <w:r>
-        <w:t>Backend and frontend validation:</w:t>
-      </w:r>
-    </w:p>
-    <w:p>
-      <w:pPr>
-        <w:pStyle w:val="ListParagraph"/>
-        <w:numPr>
-          <w:ilvl w:val="1"/>
-          <w:numId w:val="3"/>
-        </w:numPr>
-      </w:pPr>
-      <w:r>
-        <w:t>Validation will be done to ensure the integrity and security of user data by preventing unauthorized or malicious input.</w:t>
-      </w:r>
-    </w:p>
-    <w:p>
-      <w:pPr>
-        <w:pStyle w:val="ListParagraph"/>
-        <w:numPr>
-          <w:ilvl w:val="1"/>
-          <w:numId w:val="3"/>
-        </w:numPr>
-      </w:pPr>
-      <w:r>
-        <w:t>Input sanitization and validation will be used to protect access against common security vulnerabilities.</w:t>
-      </w:r>
-    </w:p>
-    <w:p>
-      <w:pPr>
-        <w:pStyle w:val="ListParagraph"/>
-        <w:numPr>
-          <w:ilvl w:val="0"/>
-          <w:numId w:val="3"/>
-        </w:numPr>
-      </w:pPr>
-      <w:r>
-        <w:t>Data encryption:</w:t>
-      </w:r>
-    </w:p>
-    <w:p>
-      <w:pPr>
-        <w:pStyle w:val="ListParagraph"/>
-        <w:numPr>
-          <w:ilvl w:val="1"/>
-          <w:numId w:val="3"/>
-        </w:numPr>
-      </w:pPr>
-      <w:r>
-        <w:t>Sensitive data such as user information will be encrypted on the database to ensure the safety of the information.</w:t>
-      </w:r>
-    </w:p>
-    <w:p>
-      <w:pPr>
-        <w:pStyle w:val="ListParagraph"/>
-        <w:numPr>
-          <w:ilvl w:val="1"/>
-          <w:numId w:val="3"/>
-        </w:numPr>
-      </w:pPr>
-      <w:r>
-        <w:t>Modern encryption algorithms will be used to prevent data exposure and data transmission between the application and the server will be using HTTPS protocol.</w:t>
-      </w:r>
-    </w:p>
-    <w:p>
-      <w:pPr>
-        <w:pStyle w:val="ListParagraph"/>
-        <w:numPr>
-          <w:ilvl w:val="0"/>
-          <w:numId w:val="3"/>
-        </w:numPr>
-      </w:pPr>
-      <w:r>
-        <w:t>User Authentication:</w:t>
-      </w:r>
-    </w:p>
-    <w:p>
-      <w:pPr>
-        <w:pStyle w:val="ListParagraph"/>
-        <w:numPr>
-          <w:ilvl w:val="1"/>
-          <w:numId w:val="3"/>
-        </w:numPr>
-      </w:pPr>
-      <w:r>
-        <w:t>Users will be able to use their usernames and passwords to enter the app which will help secure the details. Users will be required to create strong passwords.</w:t>
-      </w:r>
-    </w:p>
-    <w:p>
-      <w:pPr>
-        <w:pStyle w:val="Heading2"/>
+        <w:t xml:space="preserve">Security </w:t>
+      </w:r>
+      <w:r>
         <w:rPr>
           <w:rFonts w:eastAsiaTheme="minorHAnsi"/>
         </w:rPr>
-      </w:pPr>
+        <w:t xml:space="preserve">and Privacy </w:t>
+      </w:r>
       <w:r>
         <w:rPr>
           <w:rFonts w:eastAsiaTheme="minorHAnsi"/>
         </w:rPr>
-        <w:t>Privacy Measures</w:t>
+        <w:t>Measures</w:t>
       </w:r>
     </w:p>
     <w:p>
@@ -157,6 +59,222 @@
         </w:numPr>
       </w:pPr>
       <w:r>
+        <w:t>Device security:</w:t>
+      </w:r>
+    </w:p>
+    <w:p>
+      <w:pPr>
+        <w:pStyle w:val="ListParagraph"/>
+        <w:numPr>
+          <w:ilvl w:val="1"/>
+          <w:numId w:val="3"/>
+        </w:numPr>
+      </w:pPr>
+      <w:r>
+        <w:t>FaceGuard will be powered using a Raspberry Pi 3. A firewall will be set up with UFW on the Raspberry Pi 3 to allow only necessary communication.</w:t>
+      </w:r>
+    </w:p>
+    <w:p>
+      <w:pPr>
+        <w:pStyle w:val="ListParagraph"/>
+        <w:numPr>
+          <w:ilvl w:val="1"/>
+          <w:numId w:val="3"/>
+        </w:numPr>
+      </w:pPr>
+      <w:r>
+        <w:t>Unused services will be disabled on the Raspberry Pi 3.</w:t>
+      </w:r>
+    </w:p>
+    <w:p>
+      <w:pPr>
+        <w:pStyle w:val="ListParagraph"/>
+        <w:ind w:left="1440"/>
+      </w:pPr>
+    </w:p>
+    <w:p>
+      <w:pPr>
+        <w:pStyle w:val="ListParagraph"/>
+        <w:numPr>
+          <w:ilvl w:val="0"/>
+          <w:numId w:val="3"/>
+        </w:numPr>
+      </w:pPr>
+      <w:r>
+        <w:t>Backend and frontend validation:</w:t>
+      </w:r>
+    </w:p>
+    <w:p>
+      <w:pPr>
+        <w:pStyle w:val="ListParagraph"/>
+        <w:numPr>
+          <w:ilvl w:val="1"/>
+          <w:numId w:val="3"/>
+        </w:numPr>
+      </w:pPr>
+      <w:r>
+        <w:t>Validation will be done to ensure the integrity and security of user data by preventing unauthorized or malicious input.</w:t>
+      </w:r>
+    </w:p>
+    <w:p>
+      <w:pPr>
+        <w:pStyle w:val="ListParagraph"/>
+        <w:numPr>
+          <w:ilvl w:val="1"/>
+          <w:numId w:val="3"/>
+        </w:numPr>
+      </w:pPr>
+      <w:r>
+        <w:t>Input sanitization and validation will be used to protect access against common security vulnerabilities.</w:t>
+      </w:r>
+    </w:p>
+    <w:p>
+      <w:pPr>
+        <w:pStyle w:val="ListParagraph"/>
+        <w:ind w:left="1440"/>
+      </w:pPr>
+    </w:p>
+    <w:p>
+      <w:pPr>
+        <w:pStyle w:val="ListParagraph"/>
+        <w:numPr>
+          <w:ilvl w:val="0"/>
+          <w:numId w:val="3"/>
+        </w:numPr>
+      </w:pPr>
+      <w:r>
+        <w:t>Data encryption:</w:t>
+      </w:r>
+    </w:p>
+    <w:p>
+      <w:pPr>
+        <w:pStyle w:val="ListParagraph"/>
+        <w:numPr>
+          <w:ilvl w:val="1"/>
+          <w:numId w:val="3"/>
+        </w:numPr>
+      </w:pPr>
+      <w:r>
+        <w:t>Sensitive data such as user information will be encrypted on the database to ensure the safety of the information.</w:t>
+      </w:r>
+    </w:p>
+    <w:p>
+      <w:pPr>
+        <w:pStyle w:val="ListParagraph"/>
+        <w:numPr>
+          <w:ilvl w:val="1"/>
+          <w:numId w:val="3"/>
+        </w:numPr>
+      </w:pPr>
+      <w:r>
+        <w:t>Modern encryption algorithms will be used to prevent data exposure and data transmission between the application and the server will be using HTTPS protocol.</w:t>
+      </w:r>
+    </w:p>
+    <w:p>
+      <w:pPr>
+        <w:pStyle w:val="ListParagraph"/>
+        <w:numPr>
+          <w:ilvl w:val="1"/>
+          <w:numId w:val="3"/>
+        </w:numPr>
+      </w:pPr>
+      <w:r>
+        <w:t>Users will be required to authenticate with a username and a strong passwords to login to the FaceGuard app.</w:t>
+      </w:r>
+    </w:p>
+    <w:p>
+      <w:pPr>
+        <w:pStyle w:val="ListParagraph"/>
+        <w:ind w:left="1440"/>
+      </w:pPr>
+    </w:p>
+    <w:p>
+      <w:pPr>
+        <w:pStyle w:val="ListParagraph"/>
+        <w:numPr>
+          <w:ilvl w:val="0"/>
+          <w:numId w:val="3"/>
+        </w:numPr>
+      </w:pPr>
+      <w:r>
+        <w:t>User Authentication:</w:t>
+      </w:r>
+    </w:p>
+    <w:p>
+      <w:pPr>
+        <w:pStyle w:val="ListParagraph"/>
+        <w:numPr>
+          <w:ilvl w:val="1"/>
+          <w:numId w:val="3"/>
+        </w:numPr>
+      </w:pPr>
+      <w:r>
+        <w:t>Users will be able to use their usernames and passwords to enter the app which will</w:t>
+      </w:r>
+      <w:r>
+        <w:t xml:space="preserve"> </w:t>
+      </w:r>
+      <w:r>
+        <w:t>help secure the details. Users will be required to create strong passwords.</w:t>
+      </w:r>
+    </w:p>
+    <w:p>
+      <w:pPr>
+        <w:pStyle w:val="ListParagraph"/>
+        <w:ind w:left="1440"/>
+      </w:pPr>
+    </w:p>
+    <w:p>
+      <w:pPr>
+        <w:pStyle w:val="ListParagraph"/>
+        <w:numPr>
+          <w:ilvl w:val="0"/>
+          <w:numId w:val="3"/>
+        </w:numPr>
+      </w:pPr>
+      <w:r>
+        <w:t>Data Transfers and Storage:</w:t>
+      </w:r>
+    </w:p>
+    <w:p>
+      <w:pPr>
+        <w:pStyle w:val="ListParagraph"/>
+        <w:numPr>
+          <w:ilvl w:val="1"/>
+          <w:numId w:val="3"/>
+        </w:numPr>
+      </w:pPr>
+      <w:r>
+        <w:t xml:space="preserve">Data will only be stored on the cloud servers hosted on AWS. </w:t>
+      </w:r>
+    </w:p>
+    <w:p>
+      <w:pPr>
+        <w:pStyle w:val="ListParagraph"/>
+        <w:numPr>
+          <w:ilvl w:val="1"/>
+          <w:numId w:val="3"/>
+        </w:numPr>
+      </w:pPr>
+      <w:r>
+        <w:t xml:space="preserve">PubNub will be used for secure data transfer. </w:t>
+      </w:r>
+    </w:p>
+    <w:p>
+      <w:pPr>
+        <w:pStyle w:val="ListParagraph"/>
+        <w:ind w:left="1440"/>
+      </w:pPr>
+    </w:p>
+    <w:p>
+      <w:pPr>
+        <w:pStyle w:val="ListParagraph"/>
+        <w:numPr>
+          <w:ilvl w:val="0"/>
+          <w:numId w:val="3"/>
+        </w:numPr>
+      </w:pPr>
+      <w:r>
         <w:t>Data Privacy and Consent:</w:t>
       </w:r>
     </w:p>
@@ -187,6 +305,12 @@
     <w:p>
       <w:pPr>
         <w:pStyle w:val="ListParagraph"/>
+        <w:ind w:left="1440"/>
+      </w:pPr>
+    </w:p>
+    <w:p>
+      <w:pPr>
+        <w:pStyle w:val="ListParagraph"/>
         <w:numPr>
           <w:ilvl w:val="0"/>
           <w:numId w:val="3"/>
@@ -211,6 +335,12 @@
     <w:p>
       <w:pPr>
         <w:pStyle w:val="ListParagraph"/>
+        <w:ind w:left="1440"/>
+      </w:pPr>
+    </w:p>
+    <w:p>
+      <w:pPr>
+        <w:pStyle w:val="ListParagraph"/>
         <w:numPr>
           <w:ilvl w:val="0"/>
           <w:numId w:val="3"/>
@@ -229,12 +359,19 @@
         </w:numPr>
       </w:pPr>
       <w:r>
+        <w:lastRenderedPageBreak/>
         <w:t>User data collected will be stored at a secure cloud storage and it will not be stored locally for security purposes.</w:t>
       </w:r>
     </w:p>
     <w:p>
       <w:pPr>
         <w:pStyle w:val="ListParagraph"/>
+        <w:ind w:left="1440"/>
+      </w:pPr>
+    </w:p>
+    <w:p>
+      <w:pPr>
+        <w:pStyle w:val="ListParagraph"/>
         <w:numPr>
           <w:ilvl w:val="0"/>
           <w:numId w:val="3"/>
@@ -254,6 +391,59 @@
       </w:pPr>
       <w:r>
         <w:t>Users will be able to find all necessary information regarding privacy measures within the application.</w:t>
+      </w:r>
+    </w:p>
+    <w:p/>
+    <w:p/>
+    <w:p/>
+    <w:p>
+      <w:r>
+        <w:t>References:</w:t>
+      </w:r>
+    </w:p>
+    <w:p>
+      <w:hyperlink r:id="rId5" w:history="1">
+        <w:r>
+          <w:rPr>
+            <w:rStyle w:val="Hyperlink"/>
+          </w:rPr>
+          <w:t>https://gdpr.eu/what-is-gdpr/</w:t>
+        </w:r>
+      </w:hyperlink>
+    </w:p>
+    <w:p>
+      <w:hyperlink r:id="rId6" w:history="1">
+        <w:r>
+          <w:rPr>
+            <w:rStyle w:val="Hyperlink"/>
+          </w:rPr>
+          <w:t>https://docs.aws.amazon.com/iot/latest/developerguide/connecting-to-existing-device.html</w:t>
+        </w:r>
+      </w:hyperlink>
+    </w:p>
+    <w:p>
+      <w:hyperlink r:id="rId7" w:history="1">
+        <w:r>
+          <w:rPr>
+            <w:rStyle w:val="Hyperlink"/>
+          </w:rPr>
+          <w:t>https://www.raspberrypi.com/documentation/computers/configuration.html#securing-your-raspberry-pi</w:t>
+        </w:r>
+      </w:hyperlink>
+    </w:p>
+    <w:p>
+      <w:hyperlink r:id="rId8" w:history="1">
+        <w:r>
+          <w:rPr>
+            <w:rStyle w:val="Hyperlink"/>
+          </w:rPr>
+          <w:t>https://help.ubuntu.com/community/UFW</w:t>
+        </w:r>
+      </w:hyperlink>
+    </w:p>
+    <w:p>
+      <w:r>
+        <w:t>https://www.pubnub.com/docs/general/basics/set-up-your-account</w:t>
       </w:r>
     </w:p>
     <w:sectPr>
@@ -1257,6 +1447,29 @@
       <w:contextualSpacing/>
     </w:pPr>
   </w:style>
+  <w:style w:type="character" w:styleId="Hyperlink">
+    <w:name w:val="Hyperlink"/>
+    <w:basedOn w:val="DefaultParagraphFont"/>
+    <w:uiPriority w:val="99"/>
+    <w:unhideWhenUsed/>
+    <w:rsid w:val="001A3D32"/>
+    <w:rPr>
+      <w:color w:val="0563C1" w:themeColor="hyperlink"/>
+      <w:u w:val="single"/>
+    </w:rPr>
+  </w:style>
+  <w:style w:type="character" w:styleId="UnresolvedMention">
+    <w:name w:val="Unresolved Mention"/>
+    <w:basedOn w:val="DefaultParagraphFont"/>
+    <w:uiPriority w:val="99"/>
+    <w:semiHidden/>
+    <w:unhideWhenUsed/>
+    <w:rsid w:val="001A3D32"/>
+    <w:rPr>
+      <w:color w:val="605E5C"/>
+      <w:shd w:val="clear" w:color="auto" w:fill="E1DFDD"/>
+    </w:rPr>
+  </w:style>
 </w:styles>
 </file>
 

</xml_diff>